<commit_message>
Finalize all build outputs, config, and documentation for reproducible book workflow. Sync images, outputs, and docs. Remove obsolete files. Ready for public release.
</commit_message>
<xml_diff>
--- a/chapters/01_notes.docx
+++ b/chapters/01_notes.docx
@@ -2,7 +2,7 @@
 <file path=word/document.xml><?xml version="1.0" encoding="utf-8"?>
 <w:document xmlns:w="http://schemas.openxmlformats.org/wordprocessingml/2006/main" xmlns:m="http://schemas.openxmlformats.org/officeDocument/2006/math" xmlns:r="http://schemas.openxmlformats.org/officeDocument/2006/relationships" xmlns:o="urn:schemas-microsoft-com:office:office" xmlns:v="urn:schemas-microsoft-com:vml" xmlns:w10="urn:schemas-microsoft-com:office:word" xmlns:a="http://schemas.openxmlformats.org/drawingml/2006/main" xmlns:pic="http://schemas.openxmlformats.org/drawingml/2006/picture" xmlns:wp="http://schemas.openxmlformats.org/drawingml/2006/wordprocessingDrawing">
   <w:body>
-    <w:bookmarkStart w:id="27" w:name="Xa669c8d1b1582a7c3e6345702e7af6a07413b11"/>
+    <w:bookmarkStart w:id="33" w:name="Xa669c8d1b1582a7c3e6345702e7af6a07413b11"/>
     <w:p>
       <w:pPr>
         <w:pStyle w:val="Heading1"/>
@@ -150,7 +150,7 @@
       </w:r>
     </w:p>
     <w:bookmarkEnd w:id="12"/>
-    <w:bookmarkStart w:id="26" w:name="newtons-second-law"/>
+    <w:bookmarkStart w:id="32" w:name="newtons-second-law"/>
     <w:p>
       <w:pPr>
         <w:pStyle w:val="Heading2"/>
@@ -494,7 +494,7 @@
         <w:t xml:space="preserve">Each push in a Cartesian direction results in a proportional response – an acceleration in the same direction of the net push. Let’s go through a common example to illustrate this relationship.</w:t>
       </w:r>
     </w:p>
-    <w:bookmarkStart w:id="16" w:name="example-a-block-on-an-inclined-ramp"/>
+    <w:bookmarkStart w:id="19" w:name="example-a-block-on-an-inclined-ramp"/>
     <w:p>
       <w:pPr>
         <w:pStyle w:val="Heading3"/>
@@ -593,12 +593,51 @@
         <w:pStyle w:val="BodyText"/>
       </w:pPr>
       <w:r>
-        <w:t xml:space="preserve">Free Body Diagram of Box on a Inclined Ramp; the arrows label the direction of forces acting on the box</w:t>
-      </w:r>
-      <w:r>
-        <w:t xml:space="preserve"> </w:t>
-      </w:r>
-      <w:hyperlink r:id="rId15">
+        <w:drawing>
+          <wp:inline>
+            <wp:extent cx="2877482" cy="1854377"/>
+            <wp:effectExtent b="0" l="0" r="0" t="0"/>
+            <wp:docPr descr="Free Body Diagram of Box on a Inclined Ramp; the arrows label the direction of forces acting on the box" title="" id="16" name="Picture"/>
+            <a:graphic>
+              <a:graphicData uri="http://schemas.openxmlformats.org/drawingml/2006/picture">
+                <pic:pic>
+                  <pic:nvPicPr>
+                    <pic:cNvPr descr="images/notes/week1/box_fbd.png" id="17" name="Picture"/>
+                    <pic:cNvPicPr>
+                      <a:picLocks noChangeArrowheads="1" noChangeAspect="1"/>
+                    </pic:cNvPicPr>
+                  </pic:nvPicPr>
+                  <pic:blipFill>
+                    <a:blip r:embed="rId15"/>
+                    <a:stretch>
+                      <a:fillRect/>
+                    </a:stretch>
+                  </pic:blipFill>
+                  <pic:spPr bwMode="auto">
+                    <a:xfrm>
+                      <a:off x="0" y="0"/>
+                      <a:ext cx="2877482" cy="1854377"/>
+                    </a:xfrm>
+                    <a:prstGeom prst="rect">
+                      <a:avLst/>
+                    </a:prstGeom>
+                    <a:noFill/>
+                    <a:ln w="9525">
+                      <a:noFill/>
+                      <a:headEnd/>
+                      <a:tailEnd/>
+                    </a:ln>
+                  </pic:spPr>
+                </pic:pic>
+              </a:graphicData>
+            </a:graphic>
+          </wp:inline>
+        </w:drawing>
+      </w:r>
+      <w:r>
+        <w:t xml:space="preserve"> </w:t>
+      </w:r>
+      <w:hyperlink r:id="rId18">
         <w:r>
           <w:rPr>
             <w:rStyle w:val="Hyperlink"/>
@@ -1811,8 +1850,8 @@
         <w:t xml:space="preserve">Let’s work an example that is dynamic, where the net force is not zero.</w:t>
       </w:r>
     </w:p>
-    <w:bookmarkEnd w:id="16"/>
-    <w:bookmarkStart w:id="25" w:name="example-falling-object-in-one-dimension"/>
+    <w:bookmarkEnd w:id="19"/>
+    <w:bookmarkStart w:id="31" w:name="example-falling-object-in-one-dimension"/>
     <w:p>
       <w:pPr>
         <w:pStyle w:val="Heading3"/>
@@ -1909,12 +1948,51 @@
         <w:pStyle w:val="BodyText"/>
       </w:pPr>
       <w:r>
-        <w:t xml:space="preserve">Free Body Diagram of Falling Object; the arrows label the direction of forces acting on the object</w:t>
-      </w:r>
-      <w:r>
-        <w:t xml:space="preserve"> </w:t>
-      </w:r>
-      <w:hyperlink r:id="rId17">
+        <w:drawing>
+          <wp:inline>
+            <wp:extent cx="4864100" cy="2844800"/>
+            <wp:effectExtent b="0" l="0" r="0" t="0"/>
+            <wp:docPr descr="Free Body Diagram of Falling Object; the arrows label the direction of forces acting on the object" title="" id="21" name="Picture"/>
+            <a:graphic>
+              <a:graphicData uri="http://schemas.openxmlformats.org/drawingml/2006/picture">
+                <pic:pic>
+                  <pic:nvPicPr>
+                    <pic:cNvPr descr="images/notes/week1/falling_object.png" id="22" name="Picture"/>
+                    <pic:cNvPicPr>
+                      <a:picLocks noChangeArrowheads="1" noChangeAspect="1"/>
+                    </pic:cNvPicPr>
+                  </pic:nvPicPr>
+                  <pic:blipFill>
+                    <a:blip r:embed="rId20"/>
+                    <a:stretch>
+                      <a:fillRect/>
+                    </a:stretch>
+                  </pic:blipFill>
+                  <pic:spPr bwMode="auto">
+                    <a:xfrm>
+                      <a:off x="0" y="0"/>
+                      <a:ext cx="4864100" cy="2844800"/>
+                    </a:xfrm>
+                    <a:prstGeom prst="rect">
+                      <a:avLst/>
+                    </a:prstGeom>
+                    <a:noFill/>
+                    <a:ln w="9525">
+                      <a:noFill/>
+                      <a:headEnd/>
+                      <a:tailEnd/>
+                    </a:ln>
+                  </pic:spPr>
+                </pic:pic>
+              </a:graphicData>
+            </a:graphic>
+          </wp:inline>
+        </w:drawing>
+      </w:r>
+      <w:r>
+        <w:t xml:space="preserve"> </w:t>
+      </w:r>
+      <w:hyperlink r:id="rId23">
         <w:r>
           <w:rPr>
             <w:rStyle w:val="Hyperlink"/>
@@ -1975,7 +2053,7 @@
         <w:t xml:space="preserve">) of the object as a function of time. This is a very common problem for classical mechanics.</w:t>
       </w:r>
     </w:p>
-    <w:bookmarkStart w:id="19" w:name="air-drag"/>
+    <w:bookmarkStart w:id="25" w:name="air-drag"/>
     <w:p>
       <w:pPr>
         <w:pStyle w:val="Heading4"/>
@@ -1994,7 +2072,7 @@
       <w:r>
         <w:t xml:space="preserve"> </w:t>
       </w:r>
-      <w:hyperlink r:id="rId18">
+      <w:hyperlink r:id="rId24">
         <w:r>
           <w:rPr>
             <w:rStyle w:val="Hyperlink"/>
@@ -2097,8 +2175,8 @@
         <w:t xml:space="preserve">is some function of velocity.</w:t>
       </w:r>
     </w:p>
-    <w:bookmarkEnd w:id="19"/>
-    <w:bookmarkStart w:id="21" w:name="taylor-series-expansion"/>
+    <w:bookmarkEnd w:id="25"/>
+    <w:bookmarkStart w:id="27" w:name="taylor-series-expansion"/>
     <w:p>
       <w:pPr>
         <w:pStyle w:val="Heading4"/>
@@ -2117,7 +2195,7 @@
       <w:r>
         <w:t xml:space="preserve"> </w:t>
       </w:r>
-      <w:hyperlink r:id="rId20">
+      <w:hyperlink r:id="rId26">
         <w:r>
           <w:rPr>
             <w:rStyle w:val="Hyperlink"/>
@@ -3285,8 +3363,8 @@
         </m:oMath>
       </m:oMathPara>
     </w:p>
-    <w:bookmarkEnd w:id="21"/>
-    <w:bookmarkStart w:id="24" w:name="back-to-newtons-second-law"/>
+    <w:bookmarkEnd w:id="27"/>
+    <w:bookmarkStart w:id="30" w:name="back-to-newtons-second-law"/>
     <w:p>
       <w:pPr>
         <w:pStyle w:val="Heading4"/>
@@ -3515,7 +3593,7 @@
       <w:r>
         <w:t xml:space="preserve"> </w:t>
       </w:r>
-      <w:hyperlink r:id="rId22">
+      <w:hyperlink r:id="rId28">
         <w:r>
           <w:rPr>
             <w:rStyle w:val="Hyperlink"/>
@@ -3532,7 +3610,7 @@
       <w:r>
         <w:t xml:space="preserve"> </w:t>
       </w:r>
-      <w:hyperlink r:id="rId23">
+      <w:hyperlink r:id="rId29">
         <w:r>
           <w:rPr>
             <w:rStyle w:val="Hyperlink"/>
@@ -4258,10 +4336,10 @@
         <w:t xml:space="preserve">We will come back to this, but solving differential equations is the primary tool of classical mechanics. We will learn how to solve these equations analytically and numerically in this course.</w:t>
       </w:r>
     </w:p>
-    <w:bookmarkEnd w:id="24"/>
-    <w:bookmarkEnd w:id="25"/>
-    <w:bookmarkEnd w:id="26"/>
-    <w:bookmarkEnd w:id="27"/>
+    <w:bookmarkEnd w:id="30"/>
+    <w:bookmarkEnd w:id="31"/>
+    <w:bookmarkEnd w:id="32"/>
+    <w:bookmarkEnd w:id="33"/>
     <w:sectPr>
       <w:footnotePr>
         <w:numRestart w:val="eachSect"/>

</xml_diff>

<commit_message>
chore: add all updated and generated files for notebook to markdown/docx export
</commit_message>
<xml_diff>
--- a/chapters/01_notes.docx
+++ b/chapters/01_notes.docx
@@ -602,7 +602,7 @@
               <a:graphicData uri="http://schemas.openxmlformats.org/drawingml/2006/picture">
                 <pic:pic>
                   <pic:nvPicPr>
-                    <pic:cNvPr descr="images/notes/week1/box_fbd.png" id="17" name="Picture"/>
+                    <pic:cNvPr descr="../images/notes/week1/box_fbd.png" id="17" name="Picture"/>
                     <pic:cNvPicPr>
                       <a:picLocks noChangeArrowheads="1" noChangeAspect="1"/>
                     </pic:cNvPicPr>
@@ -1957,7 +1957,7 @@
               <a:graphicData uri="http://schemas.openxmlformats.org/drawingml/2006/picture">
                 <pic:pic>
                   <pic:nvPicPr>
-                    <pic:cNvPr descr="images/notes/week1/falling_object.png" id="22" name="Picture"/>
+                    <pic:cNvPr descr="../images/notes/week1/falling_object.png" id="22" name="Picture"/>
                     <pic:cNvPicPr>
                       <a:picLocks noChangeArrowheads="1" noChangeAspect="1"/>
                     </pic:cNvPicPr>

</xml_diff>